<commit_message>
images max width and calc
</commit_message>
<xml_diff>
--- a/Responsive Web Design.docx
+++ b/Responsive Web Design.docx
@@ -1,6 +1,6 @@
 
 <file path=word/document.xml><?xml version="1.0" encoding="utf-8"?>
-<w:document xmlns:wpc="http://schemas.microsoft.com/office/word/2010/wordprocessingCanvas" xmlns:cx="http://schemas.microsoft.com/office/drawing/2014/chartex" xmlns:cx1="http://schemas.microsoft.com/office/drawing/2015/9/8/chartex" xmlns:cx2="http://schemas.microsoft.com/office/drawing/2015/10/21/chartex" xmlns:cx3="http://schemas.microsoft.com/office/drawing/2016/5/9/chartex" xmlns:cx4="http://schemas.microsoft.com/office/drawing/2016/5/10/chartex" xmlns:cx5="http://schemas.microsoft.com/office/drawing/2016/5/11/chartex" xmlns:cx6="http://schemas.microsoft.com/office/drawing/2016/5/12/chartex" xmlns:cx7="http://schemas.microsoft.com/office/drawing/2016/5/13/chartex" xmlns:cx8="http://schemas.microsoft.com/office/drawing/2016/5/14/chartex" xmlns:mc="http://schemas.openxmlformats.org/markup-compatibility/2006" xmlns:aink="http://schemas.microsoft.com/office/drawing/2016/ink" xmlns:am3d="http://schemas.microsoft.com/office/drawing/2017/model3d" xmlns:o="urn:schemas-microsoft-com:office:office" xmlns:r="http://schemas.openxmlformats.org/officeDocument/2006/relationships" xmlns:m="http://schemas.openxmlformats.org/officeDocument/2006/math" xmlns:v="urn:schemas-microsoft-com:vml" xmlns:wp14="http://schemas.microsoft.com/office/word/2010/wordprocessingDrawing" xmlns:wp="http://schemas.openxmlformats.org/drawingml/2006/wordprocessingDrawing" xmlns:w10="urn:schemas-microsoft-com:office:word" xmlns:w="http://schemas.openxmlformats.org/wordprocessingml/2006/main" xmlns:w14="http://schemas.microsoft.com/office/word/2010/wordml" xmlns:w15="http://schemas.microsoft.com/office/word/2012/wordml" xmlns:w16cex="http://schemas.microsoft.com/office/word/2018/wordml/cex" xmlns:w16cid="http://schemas.microsoft.com/office/word/2016/wordml/cid" xmlns:w16="http://schemas.microsoft.com/office/word/2018/wordml" xmlns:w16sdtdh="http://schemas.microsoft.com/office/word/2020/wordml/sdtdatahash" xmlns:w16se="http://schemas.microsoft.com/office/word/2015/wordml/symex" xmlns:wpg="http://schemas.microsoft.com/office/word/2010/wordprocessingGroup" xmlns:wpi="http://schemas.microsoft.com/office/word/2010/wordprocessingInk" xmlns:wne="http://schemas.microsoft.com/office/word/2006/wordml" xmlns:wps="http://schemas.microsoft.com/office/word/2010/wordprocessingShape" mc:Ignorable="w14 w15 w16se w16cid w16 w16cex w16sdtdh wp14">
+<w:document xmlns:wpc="http://schemas.microsoft.com/office/word/2010/wordprocessingCanvas" xmlns:cx="http://schemas.microsoft.com/office/drawing/2014/chartex" xmlns:cx1="http://schemas.microsoft.com/office/drawing/2015/9/8/chartex" xmlns:cx2="http://schemas.microsoft.com/office/drawing/2015/10/21/chartex" xmlns:cx3="http://schemas.microsoft.com/office/drawing/2016/5/9/chartex" xmlns:cx4="http://schemas.microsoft.com/office/drawing/2016/5/10/chartex" xmlns:cx5="http://schemas.microsoft.com/office/drawing/2016/5/11/chartex" xmlns:cx6="http://schemas.microsoft.com/office/drawing/2016/5/12/chartex" xmlns:cx7="http://schemas.microsoft.com/office/drawing/2016/5/13/chartex" xmlns:cx8="http://schemas.microsoft.com/office/drawing/2016/5/14/chartex" xmlns:mc="http://schemas.openxmlformats.org/markup-compatibility/2006" xmlns:aink="http://schemas.microsoft.com/office/drawing/2016/ink" xmlns:am3d="http://schemas.microsoft.com/office/drawing/2017/model3d" xmlns:o="urn:schemas-microsoft-com:office:office" xmlns:r="http://schemas.openxmlformats.org/officeDocument/2006/relationships" xmlns:m="http://schemas.openxmlformats.org/officeDocument/2006/math" xmlns:v="urn:schemas-microsoft-com:vml" xmlns:wp14="http://schemas.microsoft.com/office/word/2010/wordprocessingDrawing" xmlns:wp="http://schemas.openxmlformats.org/drawingml/2006/wordprocessingDrawing" xmlns:w10="urn:schemas-microsoft-com:office:word" xmlns:w="http://schemas.openxmlformats.org/wordprocessingml/2006/main" xmlns:w14="http://schemas.microsoft.com/office/word/2010/wordml" xmlns:w15="http://schemas.microsoft.com/office/word/2012/wordml" xmlns:w16cex="http://schemas.microsoft.com/office/word/2018/wordml/cex" xmlns:w16cid="http://schemas.microsoft.com/office/word/2016/wordml/cid" xmlns:w16="http://schemas.microsoft.com/office/word/2018/wordml" xmlns:w16se="http://schemas.microsoft.com/office/word/2015/wordml/symex" xmlns:wpg="http://schemas.microsoft.com/office/word/2010/wordprocessingGroup" xmlns:wpi="http://schemas.microsoft.com/office/word/2010/wordprocessingInk" xmlns:wne="http://schemas.microsoft.com/office/word/2006/wordml" xmlns:wps="http://schemas.microsoft.com/office/word/2010/wordprocessingShape" mc:Ignorable="w14 w15 w16se w16cid w16 w16cex wp14">
   <w:body>
     <w:p>
       <w:pPr>
@@ -1931,10 +1931,7 @@
     </w:p>
     <w:p>
       <w:r>
-        <w:t>The column drop layout stacks one column at a time as the viewport is reduced</w:t>
-      </w:r>
-      <w:r>
-        <w:t>.</w:t>
+        <w:t>The column drop layout stacks one column at a time as the viewport is reduced.</w:t>
       </w:r>
     </w:p>
     <w:p>
@@ -2203,6 +2200,113 @@
     </w:p>
     <w:p/>
     <w:p/>
+    <w:p>
+      <w:r>
+        <w:br w:type="page"/>
+      </w:r>
+    </w:p>
+    <w:p>
+      <w:pPr>
+        <w:pStyle w:val="Title"/>
+      </w:pPr>
+      <w:r>
+        <w:lastRenderedPageBreak/>
+        <w:t>Responsive Images</w:t>
+      </w:r>
+    </w:p>
+    <w:p/>
+    <w:p>
+      <w:pPr>
+        <w:pStyle w:val="Heading1"/>
+      </w:pPr>
+      <w:r>
+        <w:t>Image size</w:t>
+      </w:r>
+    </w:p>
+    <w:p>
+      <w:pPr>
+        <w:pStyle w:val="Heading2"/>
+      </w:pPr>
+      <w:r>
+        <w:t>Decreasing the image size while maintaining how it looks</w:t>
+      </w:r>
+    </w:p>
+    <w:p>
+      <w:pPr>
+        <w:pStyle w:val="ListParagraph"/>
+        <w:numPr>
+          <w:ilvl w:val="0"/>
+          <w:numId w:val="8"/>
+        </w:numPr>
+      </w:pPr>
+      <w:r>
+        <w:t>Decreasing the size in pixels</w:t>
+      </w:r>
+    </w:p>
+    <w:p>
+      <w:pPr>
+        <w:pStyle w:val="ListParagraph"/>
+        <w:numPr>
+          <w:ilvl w:val="0"/>
+          <w:numId w:val="8"/>
+        </w:numPr>
+      </w:pPr>
+      <w:r>
+        <w:t>Maintaining the size but using compression</w:t>
+      </w:r>
+    </w:p>
+    <w:p>
+      <w:pPr>
+        <w:pStyle w:val="Heading2"/>
+      </w:pPr>
+      <w:r>
+        <w:t>Image size</w:t>
+      </w:r>
+    </w:p>
+    <w:p>
+      <w:r>
+        <w:t>Equals: the number of pixels * number of bits per pixel</w:t>
+      </w:r>
+    </w:p>
+    <w:p>
+      <w:r>
+        <w:t>The ideal case is to keep images as small as possible(number of pixels) and compressed as possible(number of bits per pixel)</w:t>
+      </w:r>
+    </w:p>
+    <w:p>
+      <w:r>
+        <w:t>How to reduce size while maintain quality?</w:t>
+      </w:r>
+      <w:r>
+        <w:t xml:space="preserve"> </w:t>
+      </w:r>
+    </w:p>
+    <w:p>
+      <w:pPr>
+        <w:pStyle w:val="Heading2"/>
+      </w:pPr>
+      <w:r>
+        <w:t>Max-width:100%</w:t>
+      </w:r>
+    </w:p>
+    <w:p>
+      <w:r>
+        <w:t>Allows images to grow or shrink according to viewport or window size but it will stop growing when it reaches it max width</w:t>
+      </w:r>
+    </w:p>
+    <w:p>
+      <w:r>
+        <w:t xml:space="preserve">For example the image </w:t>
+      </w:r>
+      <w:r>
+        <w:t>width is 420px and the viewport is 200, then the image width will be 200px</w:t>
+      </w:r>
+    </w:p>
+    <w:p>
+      <w:r>
+        <w:t>If the viewport is 500, then the image width will be 420px</w:t>
+      </w:r>
+    </w:p>
     <w:sectPr>
       <w:pgSz w:w="12240" w:h="15840"/>
       <w:pgMar w:top="1440" w:right="1440" w:bottom="1440" w:left="1440" w:header="720" w:footer="720" w:gutter="0"/>
@@ -2214,7 +2318,7 @@
 </file>
 
 <file path=word/numbering.xml><?xml version="1.0" encoding="utf-8"?>
-<w:numbering xmlns:wpc="http://schemas.microsoft.com/office/word/2010/wordprocessingCanvas" xmlns:cx="http://schemas.microsoft.com/office/drawing/2014/chartex" xmlns:cx1="http://schemas.microsoft.com/office/drawing/2015/9/8/chartex" xmlns:cx2="http://schemas.microsoft.com/office/drawing/2015/10/21/chartex" xmlns:cx3="http://schemas.microsoft.com/office/drawing/2016/5/9/chartex" xmlns:cx4="http://schemas.microsoft.com/office/drawing/2016/5/10/chartex" xmlns:cx5="http://schemas.microsoft.com/office/drawing/2016/5/11/chartex" xmlns:cx6="http://schemas.microsoft.com/office/drawing/2016/5/12/chartex" xmlns:cx7="http://schemas.microsoft.com/office/drawing/2016/5/13/chartex" xmlns:cx8="http://schemas.microsoft.com/office/drawing/2016/5/14/chartex" xmlns:mc="http://schemas.openxmlformats.org/markup-compatibility/2006" xmlns:aink="http://schemas.microsoft.com/office/drawing/2016/ink" xmlns:am3d="http://schemas.microsoft.com/office/drawing/2017/model3d" xmlns:o="urn:schemas-microsoft-com:office:office" xmlns:r="http://schemas.openxmlformats.org/officeDocument/2006/relationships" xmlns:m="http://schemas.openxmlformats.org/officeDocument/2006/math" xmlns:v="urn:schemas-microsoft-com:vml" xmlns:wp14="http://schemas.microsoft.com/office/word/2010/wordprocessingDrawing" xmlns:wp="http://schemas.openxmlformats.org/drawingml/2006/wordprocessingDrawing" xmlns:w10="urn:schemas-microsoft-com:office:word" xmlns:w="http://schemas.openxmlformats.org/wordprocessingml/2006/main" xmlns:w14="http://schemas.microsoft.com/office/word/2010/wordml" xmlns:w15="http://schemas.microsoft.com/office/word/2012/wordml" xmlns:w16cex="http://schemas.microsoft.com/office/word/2018/wordml/cex" xmlns:w16cid="http://schemas.microsoft.com/office/word/2016/wordml/cid" xmlns:w16="http://schemas.microsoft.com/office/word/2018/wordml" xmlns:w16sdtdh="http://schemas.microsoft.com/office/word/2020/wordml/sdtdatahash" xmlns:w16se="http://schemas.microsoft.com/office/word/2015/wordml/symex" xmlns:wpg="http://schemas.microsoft.com/office/word/2010/wordprocessingGroup" xmlns:wpi="http://schemas.microsoft.com/office/word/2010/wordprocessingInk" xmlns:wne="http://schemas.microsoft.com/office/word/2006/wordml" xmlns:wps="http://schemas.microsoft.com/office/word/2010/wordprocessingShape" mc:Ignorable="w14 w15 w16se w16cid w16 w16cex w16sdtdh wp14">
+<w:numbering xmlns:wpc="http://schemas.microsoft.com/office/word/2010/wordprocessingCanvas" xmlns:cx="http://schemas.microsoft.com/office/drawing/2014/chartex" xmlns:cx1="http://schemas.microsoft.com/office/drawing/2015/9/8/chartex" xmlns:cx2="http://schemas.microsoft.com/office/drawing/2015/10/21/chartex" xmlns:cx3="http://schemas.microsoft.com/office/drawing/2016/5/9/chartex" xmlns:cx4="http://schemas.microsoft.com/office/drawing/2016/5/10/chartex" xmlns:cx5="http://schemas.microsoft.com/office/drawing/2016/5/11/chartex" xmlns:cx6="http://schemas.microsoft.com/office/drawing/2016/5/12/chartex" xmlns:cx7="http://schemas.microsoft.com/office/drawing/2016/5/13/chartex" xmlns:cx8="http://schemas.microsoft.com/office/drawing/2016/5/14/chartex" xmlns:mc="http://schemas.openxmlformats.org/markup-compatibility/2006" xmlns:aink="http://schemas.microsoft.com/office/drawing/2016/ink" xmlns:am3d="http://schemas.microsoft.com/office/drawing/2017/model3d" xmlns:o="urn:schemas-microsoft-com:office:office" xmlns:r="http://schemas.openxmlformats.org/officeDocument/2006/relationships" xmlns:m="http://schemas.openxmlformats.org/officeDocument/2006/math" xmlns:v="urn:schemas-microsoft-com:vml" xmlns:wp14="http://schemas.microsoft.com/office/word/2010/wordprocessingDrawing" xmlns:wp="http://schemas.openxmlformats.org/drawingml/2006/wordprocessingDrawing" xmlns:w10="urn:schemas-microsoft-com:office:word" xmlns:w="http://schemas.openxmlformats.org/wordprocessingml/2006/main" xmlns:w14="http://schemas.microsoft.com/office/word/2010/wordml" xmlns:w15="http://schemas.microsoft.com/office/word/2012/wordml" xmlns:w16cex="http://schemas.microsoft.com/office/word/2018/wordml/cex" xmlns:w16cid="http://schemas.microsoft.com/office/word/2016/wordml/cid" xmlns:w16="http://schemas.microsoft.com/office/word/2018/wordml" xmlns:w16se="http://schemas.microsoft.com/office/word/2015/wordml/symex" xmlns:wpg="http://schemas.microsoft.com/office/word/2010/wordprocessingGroup" xmlns:wpi="http://schemas.microsoft.com/office/word/2010/wordprocessingInk" xmlns:wne="http://schemas.microsoft.com/office/word/2006/wordml" xmlns:wps="http://schemas.microsoft.com/office/word/2010/wordprocessingShape" mc:Ignorable="w14 w15 w16se w16cid w16 w16cex wp14">
   <w:abstractNum w:abstractNumId="0" w15:restartNumberingAfterBreak="0">
     <w:nsid w:val="01751374"/>
     <w:multiLevelType w:val="hybridMultilevel"/>
@@ -2388,6 +2492,92 @@
     </w:lvl>
   </w:abstractNum>
   <w:abstractNum w:abstractNumId="2" w15:restartNumberingAfterBreak="0">
+    <w:nsid w:val="12532ED8"/>
+    <w:multiLevelType w:val="hybridMultilevel"/>
+    <w:tmpl w:val="9948FE4E"/>
+    <w:lvl w:ilvl="0" w:tplc="0409000F">
+      <w:start w:val="1"/>
+      <w:numFmt w:val="decimal"/>
+      <w:lvlText w:val="%1."/>
+      <w:lvlJc w:val="left"/>
+      <w:pPr>
+        <w:ind w:left="720" w:hanging="360"/>
+      </w:pPr>
+    </w:lvl>
+    <w:lvl w:ilvl="1" w:tplc="04090019" w:tentative="1">
+      <w:start w:val="1"/>
+      <w:numFmt w:val="lowerLetter"/>
+      <w:lvlText w:val="%2."/>
+      <w:lvlJc w:val="left"/>
+      <w:pPr>
+        <w:ind w:left="1440" w:hanging="360"/>
+      </w:pPr>
+    </w:lvl>
+    <w:lvl w:ilvl="2" w:tplc="0409001B" w:tentative="1">
+      <w:start w:val="1"/>
+      <w:numFmt w:val="lowerRoman"/>
+      <w:lvlText w:val="%3."/>
+      <w:lvlJc w:val="right"/>
+      <w:pPr>
+        <w:ind w:left="2160" w:hanging="180"/>
+      </w:pPr>
+    </w:lvl>
+    <w:lvl w:ilvl="3" w:tplc="0409000F" w:tentative="1">
+      <w:start w:val="1"/>
+      <w:numFmt w:val="decimal"/>
+      <w:lvlText w:val="%4."/>
+      <w:lvlJc w:val="left"/>
+      <w:pPr>
+        <w:ind w:left="2880" w:hanging="360"/>
+      </w:pPr>
+    </w:lvl>
+    <w:lvl w:ilvl="4" w:tplc="04090019" w:tentative="1">
+      <w:start w:val="1"/>
+      <w:numFmt w:val="lowerLetter"/>
+      <w:lvlText w:val="%5."/>
+      <w:lvlJc w:val="left"/>
+      <w:pPr>
+        <w:ind w:left="3600" w:hanging="360"/>
+      </w:pPr>
+    </w:lvl>
+    <w:lvl w:ilvl="5" w:tplc="0409001B" w:tentative="1">
+      <w:start w:val="1"/>
+      <w:numFmt w:val="lowerRoman"/>
+      <w:lvlText w:val="%6."/>
+      <w:lvlJc w:val="right"/>
+      <w:pPr>
+        <w:ind w:left="4320" w:hanging="180"/>
+      </w:pPr>
+    </w:lvl>
+    <w:lvl w:ilvl="6" w:tplc="0409000F" w:tentative="1">
+      <w:start w:val="1"/>
+      <w:numFmt w:val="decimal"/>
+      <w:lvlText w:val="%7."/>
+      <w:lvlJc w:val="left"/>
+      <w:pPr>
+        <w:ind w:left="5040" w:hanging="360"/>
+      </w:pPr>
+    </w:lvl>
+    <w:lvl w:ilvl="7" w:tplc="04090019" w:tentative="1">
+      <w:start w:val="1"/>
+      <w:numFmt w:val="lowerLetter"/>
+      <w:lvlText w:val="%8."/>
+      <w:lvlJc w:val="left"/>
+      <w:pPr>
+        <w:ind w:left="5760" w:hanging="360"/>
+      </w:pPr>
+    </w:lvl>
+    <w:lvl w:ilvl="8" w:tplc="0409001B" w:tentative="1">
+      <w:start w:val="1"/>
+      <w:numFmt w:val="lowerRoman"/>
+      <w:lvlText w:val="%9."/>
+      <w:lvlJc w:val="right"/>
+      <w:pPr>
+        <w:ind w:left="6480" w:hanging="180"/>
+      </w:pPr>
+    </w:lvl>
+  </w:abstractNum>
+  <w:abstractNum w:abstractNumId="3" w15:restartNumberingAfterBreak="0">
     <w:nsid w:val="177529C5"/>
     <w:multiLevelType w:val="hybridMultilevel"/>
     <w:tmpl w:val="455ADD6C"/>
@@ -2473,7 +2663,7 @@
       </w:pPr>
     </w:lvl>
   </w:abstractNum>
-  <w:abstractNum w:abstractNumId="3" w15:restartNumberingAfterBreak="0">
+  <w:abstractNum w:abstractNumId="4" w15:restartNumberingAfterBreak="0">
     <w:nsid w:val="1BF548E0"/>
     <w:multiLevelType w:val="hybridMultilevel"/>
     <w:tmpl w:val="195AE74E"/>
@@ -2559,7 +2749,7 @@
       </w:pPr>
     </w:lvl>
   </w:abstractNum>
-  <w:abstractNum w:abstractNumId="4" w15:restartNumberingAfterBreak="0">
+  <w:abstractNum w:abstractNumId="5" w15:restartNumberingAfterBreak="0">
     <w:nsid w:val="1DAD3145"/>
     <w:multiLevelType w:val="hybridMultilevel"/>
     <w:tmpl w:val="DC8EE00A"/>
@@ -2672,7 +2862,7 @@
       </w:rPr>
     </w:lvl>
   </w:abstractNum>
-  <w:abstractNum w:abstractNumId="5" w15:restartNumberingAfterBreak="0">
+  <w:abstractNum w:abstractNumId="6" w15:restartNumberingAfterBreak="0">
     <w:nsid w:val="5C5C05CB"/>
     <w:multiLevelType w:val="hybridMultilevel"/>
     <w:tmpl w:val="DFFA14AC"/>
@@ -2758,7 +2948,7 @@
       </w:pPr>
     </w:lvl>
   </w:abstractNum>
-  <w:abstractNum w:abstractNumId="6" w15:restartNumberingAfterBreak="0">
+  <w:abstractNum w:abstractNumId="7" w15:restartNumberingAfterBreak="0">
     <w:nsid w:val="78854873"/>
     <w:multiLevelType w:val="hybridMultilevel"/>
     <w:tmpl w:val="3EF0E7F8"/>
@@ -2845,31 +3035,34 @@
     </w:lvl>
   </w:abstractNum>
   <w:num w:numId="1">
-    <w:abstractNumId w:val="4"/>
+    <w:abstractNumId w:val="5"/>
   </w:num>
   <w:num w:numId="2">
-    <w:abstractNumId w:val="2"/>
+    <w:abstractNumId w:val="3"/>
   </w:num>
   <w:num w:numId="3">
     <w:abstractNumId w:val="0"/>
   </w:num>
   <w:num w:numId="4">
-    <w:abstractNumId w:val="3"/>
+    <w:abstractNumId w:val="4"/>
   </w:num>
   <w:num w:numId="5">
-    <w:abstractNumId w:val="5"/>
+    <w:abstractNumId w:val="6"/>
   </w:num>
   <w:num w:numId="6">
-    <w:abstractNumId w:val="6"/>
+    <w:abstractNumId w:val="7"/>
   </w:num>
   <w:num w:numId="7">
     <w:abstractNumId w:val="1"/>
+  </w:num>
+  <w:num w:numId="8">
+    <w:abstractNumId w:val="2"/>
   </w:num>
 </w:numbering>
 </file>
 
 <file path=word/styles.xml><?xml version="1.0" encoding="utf-8"?>
-<w:styles xmlns:mc="http://schemas.openxmlformats.org/markup-compatibility/2006" xmlns:r="http://schemas.openxmlformats.org/officeDocument/2006/relationships" xmlns:w="http://schemas.openxmlformats.org/wordprocessingml/2006/main" xmlns:w14="http://schemas.microsoft.com/office/word/2010/wordml" xmlns:w15="http://schemas.microsoft.com/office/word/2012/wordml" xmlns:w16cex="http://schemas.microsoft.com/office/word/2018/wordml/cex" xmlns:w16cid="http://schemas.microsoft.com/office/word/2016/wordml/cid" xmlns:w16="http://schemas.microsoft.com/office/word/2018/wordml" xmlns:w16sdtdh="http://schemas.microsoft.com/office/word/2020/wordml/sdtdatahash" xmlns:w16se="http://schemas.microsoft.com/office/word/2015/wordml/symex" mc:Ignorable="w14 w15 w16se w16cid w16 w16cex w16sdtdh">
+<w:styles xmlns:mc="http://schemas.openxmlformats.org/markup-compatibility/2006" xmlns:r="http://schemas.openxmlformats.org/officeDocument/2006/relationships" xmlns:w="http://schemas.openxmlformats.org/wordprocessingml/2006/main" xmlns:w14="http://schemas.microsoft.com/office/word/2010/wordml" xmlns:w15="http://schemas.microsoft.com/office/word/2012/wordml" xmlns:w16cex="http://schemas.microsoft.com/office/word/2018/wordml/cex" xmlns:w16cid="http://schemas.microsoft.com/office/word/2016/wordml/cid" xmlns:w16="http://schemas.microsoft.com/office/word/2018/wordml" xmlns:w16se="http://schemas.microsoft.com/office/word/2015/wordml/symex" mc:Ignorable="w14 w15 w16se w16cid w16 w16cex">
   <w:docDefaults>
     <w:rPrDefault>
       <w:rPr>

</xml_diff>

<commit_message>
used vh and vw units
</commit_message>
<xml_diff>
--- a/Responsive Web Design.docx
+++ b/Responsive Web Design.docx
@@ -1,6 +1,6 @@
 
 <file path=word/document.xml><?xml version="1.0" encoding="utf-8"?>
-<w:document xmlns:wpc="http://schemas.microsoft.com/office/word/2010/wordprocessingCanvas" xmlns:cx="http://schemas.microsoft.com/office/drawing/2014/chartex" xmlns:cx1="http://schemas.microsoft.com/office/drawing/2015/9/8/chartex" xmlns:cx2="http://schemas.microsoft.com/office/drawing/2015/10/21/chartex" xmlns:cx3="http://schemas.microsoft.com/office/drawing/2016/5/9/chartex" xmlns:cx4="http://schemas.microsoft.com/office/drawing/2016/5/10/chartex" xmlns:cx5="http://schemas.microsoft.com/office/drawing/2016/5/11/chartex" xmlns:cx6="http://schemas.microsoft.com/office/drawing/2016/5/12/chartex" xmlns:cx7="http://schemas.microsoft.com/office/drawing/2016/5/13/chartex" xmlns:cx8="http://schemas.microsoft.com/office/drawing/2016/5/14/chartex" xmlns:mc="http://schemas.openxmlformats.org/markup-compatibility/2006" xmlns:aink="http://schemas.microsoft.com/office/drawing/2016/ink" xmlns:am3d="http://schemas.microsoft.com/office/drawing/2017/model3d" xmlns:o="urn:schemas-microsoft-com:office:office" xmlns:r="http://schemas.openxmlformats.org/officeDocument/2006/relationships" xmlns:m="http://schemas.openxmlformats.org/officeDocument/2006/math" xmlns:v="urn:schemas-microsoft-com:vml" xmlns:wp14="http://schemas.microsoft.com/office/word/2010/wordprocessingDrawing" xmlns:wp="http://schemas.openxmlformats.org/drawingml/2006/wordprocessingDrawing" xmlns:w10="urn:schemas-microsoft-com:office:word" xmlns:w="http://schemas.openxmlformats.org/wordprocessingml/2006/main" xmlns:w14="http://schemas.microsoft.com/office/word/2010/wordml" xmlns:w15="http://schemas.microsoft.com/office/word/2012/wordml" xmlns:w16cex="http://schemas.microsoft.com/office/word/2018/wordml/cex" xmlns:w16cid="http://schemas.microsoft.com/office/word/2016/wordml/cid" xmlns:w16="http://schemas.microsoft.com/office/word/2018/wordml" xmlns:w16se="http://schemas.microsoft.com/office/word/2015/wordml/symex" xmlns:wpg="http://schemas.microsoft.com/office/word/2010/wordprocessingGroup" xmlns:wpi="http://schemas.microsoft.com/office/word/2010/wordprocessingInk" xmlns:wne="http://schemas.microsoft.com/office/word/2006/wordml" xmlns:wps="http://schemas.microsoft.com/office/word/2010/wordprocessingShape" mc:Ignorable="w14 w15 w16se w16cid w16 w16cex wp14">
+<w:document xmlns:wpc="http://schemas.microsoft.com/office/word/2010/wordprocessingCanvas" xmlns:cx="http://schemas.microsoft.com/office/drawing/2014/chartex" xmlns:cx1="http://schemas.microsoft.com/office/drawing/2015/9/8/chartex" xmlns:cx2="http://schemas.microsoft.com/office/drawing/2015/10/21/chartex" xmlns:cx3="http://schemas.microsoft.com/office/drawing/2016/5/9/chartex" xmlns:cx4="http://schemas.microsoft.com/office/drawing/2016/5/10/chartex" xmlns:cx5="http://schemas.microsoft.com/office/drawing/2016/5/11/chartex" xmlns:cx6="http://schemas.microsoft.com/office/drawing/2016/5/12/chartex" xmlns:cx7="http://schemas.microsoft.com/office/drawing/2016/5/13/chartex" xmlns:cx8="http://schemas.microsoft.com/office/drawing/2016/5/14/chartex" xmlns:mc="http://schemas.openxmlformats.org/markup-compatibility/2006" xmlns:aink="http://schemas.microsoft.com/office/drawing/2016/ink" xmlns:am3d="http://schemas.microsoft.com/office/drawing/2017/model3d" xmlns:o="urn:schemas-microsoft-com:office:office" xmlns:r="http://schemas.openxmlformats.org/officeDocument/2006/relationships" xmlns:m="http://schemas.openxmlformats.org/officeDocument/2006/math" xmlns:v="urn:schemas-microsoft-com:vml" xmlns:wp14="http://schemas.microsoft.com/office/word/2010/wordprocessingDrawing" xmlns:wp="http://schemas.openxmlformats.org/drawingml/2006/wordprocessingDrawing" xmlns:w10="urn:schemas-microsoft-com:office:word" xmlns:w="http://schemas.openxmlformats.org/wordprocessingml/2006/main" xmlns:w14="http://schemas.microsoft.com/office/word/2010/wordml" xmlns:w15="http://schemas.microsoft.com/office/word/2012/wordml" xmlns:w16cex="http://schemas.microsoft.com/office/word/2018/wordml/cex" xmlns:w16cid="http://schemas.microsoft.com/office/word/2016/wordml/cid" xmlns:w16="http://schemas.microsoft.com/office/word/2018/wordml" xmlns:w16sdtdh="http://schemas.microsoft.com/office/word/2020/wordml/sdtdatahash" xmlns:w16se="http://schemas.microsoft.com/office/word/2015/wordml/symex" xmlns:wpg="http://schemas.microsoft.com/office/word/2010/wordprocessingGroup" xmlns:wpi="http://schemas.microsoft.com/office/word/2010/wordprocessingInk" xmlns:wne="http://schemas.microsoft.com/office/word/2006/wordml" xmlns:wps="http://schemas.microsoft.com/office/word/2010/wordprocessingShape" mc:Ignorable="w14 w15 w16se w16cid w16 w16cex w16sdtdh wp14">
   <w:body>
     <w:p>
       <w:pPr>
@@ -2307,6 +2307,49 @@
         <w:t>If the viewport is 500, then the image width will be 420px</w:t>
       </w:r>
     </w:p>
+    <w:p>
+      <w:pPr>
+        <w:pStyle w:val="Heading1"/>
+      </w:pPr>
+      <w:r>
+        <w:t>Image optimization</w:t>
+      </w:r>
+    </w:p>
+    <w:p>
+      <w:r>
+        <w:t>We can use tools like page speed insights to see how images in our website are optimized</w:t>
+      </w:r>
+    </w:p>
+    <w:p>
+      <w:hyperlink r:id="rId26" w:history="1">
+        <w:r>
+          <w:rPr>
+            <w:rStyle w:val="Hyperlink"/>
+          </w:rPr>
+          <w:t>https://developers.google.com/speed/pagespeed/insights/</w:t>
+        </w:r>
+      </w:hyperlink>
+    </w:p>
+    <w:p>
+      <w:r>
+        <w:t xml:space="preserve">compression tools: </w:t>
+      </w:r>
+    </w:p>
+    <w:p>
+      <w:r>
+        <w:t>Grunt</w:t>
+      </w:r>
+    </w:p>
+    <w:p>
+      <w:r>
+        <w:t>ImageMagick</w:t>
+      </w:r>
+    </w:p>
+    <w:p>
+      <w:r>
+        <w:t>ImageOptim</w:t>
+      </w:r>
+    </w:p>
     <w:sectPr>
       <w:pgSz w:w="12240" w:h="15840"/>
       <w:pgMar w:top="1440" w:right="1440" w:bottom="1440" w:left="1440" w:header="720" w:footer="720" w:gutter="0"/>
@@ -2318,7 +2361,7 @@
 </file>
 
 <file path=word/numbering.xml><?xml version="1.0" encoding="utf-8"?>
-<w:numbering xmlns:wpc="http://schemas.microsoft.com/office/word/2010/wordprocessingCanvas" xmlns:cx="http://schemas.microsoft.com/office/drawing/2014/chartex" xmlns:cx1="http://schemas.microsoft.com/office/drawing/2015/9/8/chartex" xmlns:cx2="http://schemas.microsoft.com/office/drawing/2015/10/21/chartex" xmlns:cx3="http://schemas.microsoft.com/office/drawing/2016/5/9/chartex" xmlns:cx4="http://schemas.microsoft.com/office/drawing/2016/5/10/chartex" xmlns:cx5="http://schemas.microsoft.com/office/drawing/2016/5/11/chartex" xmlns:cx6="http://schemas.microsoft.com/office/drawing/2016/5/12/chartex" xmlns:cx7="http://schemas.microsoft.com/office/drawing/2016/5/13/chartex" xmlns:cx8="http://schemas.microsoft.com/office/drawing/2016/5/14/chartex" xmlns:mc="http://schemas.openxmlformats.org/markup-compatibility/2006" xmlns:aink="http://schemas.microsoft.com/office/drawing/2016/ink" xmlns:am3d="http://schemas.microsoft.com/office/drawing/2017/model3d" xmlns:o="urn:schemas-microsoft-com:office:office" xmlns:r="http://schemas.openxmlformats.org/officeDocument/2006/relationships" xmlns:m="http://schemas.openxmlformats.org/officeDocument/2006/math" xmlns:v="urn:schemas-microsoft-com:vml" xmlns:wp14="http://schemas.microsoft.com/office/word/2010/wordprocessingDrawing" xmlns:wp="http://schemas.openxmlformats.org/drawingml/2006/wordprocessingDrawing" xmlns:w10="urn:schemas-microsoft-com:office:word" xmlns:w="http://schemas.openxmlformats.org/wordprocessingml/2006/main" xmlns:w14="http://schemas.microsoft.com/office/word/2010/wordml" xmlns:w15="http://schemas.microsoft.com/office/word/2012/wordml" xmlns:w16cex="http://schemas.microsoft.com/office/word/2018/wordml/cex" xmlns:w16cid="http://schemas.microsoft.com/office/word/2016/wordml/cid" xmlns:w16="http://schemas.microsoft.com/office/word/2018/wordml" xmlns:w16se="http://schemas.microsoft.com/office/word/2015/wordml/symex" xmlns:wpg="http://schemas.microsoft.com/office/word/2010/wordprocessingGroup" xmlns:wpi="http://schemas.microsoft.com/office/word/2010/wordprocessingInk" xmlns:wne="http://schemas.microsoft.com/office/word/2006/wordml" xmlns:wps="http://schemas.microsoft.com/office/word/2010/wordprocessingShape" mc:Ignorable="w14 w15 w16se w16cid w16 w16cex wp14">
+<w:numbering xmlns:wpc="http://schemas.microsoft.com/office/word/2010/wordprocessingCanvas" xmlns:cx="http://schemas.microsoft.com/office/drawing/2014/chartex" xmlns:cx1="http://schemas.microsoft.com/office/drawing/2015/9/8/chartex" xmlns:cx2="http://schemas.microsoft.com/office/drawing/2015/10/21/chartex" xmlns:cx3="http://schemas.microsoft.com/office/drawing/2016/5/9/chartex" xmlns:cx4="http://schemas.microsoft.com/office/drawing/2016/5/10/chartex" xmlns:cx5="http://schemas.microsoft.com/office/drawing/2016/5/11/chartex" xmlns:cx6="http://schemas.microsoft.com/office/drawing/2016/5/12/chartex" xmlns:cx7="http://schemas.microsoft.com/office/drawing/2016/5/13/chartex" xmlns:cx8="http://schemas.microsoft.com/office/drawing/2016/5/14/chartex" xmlns:mc="http://schemas.openxmlformats.org/markup-compatibility/2006" xmlns:aink="http://schemas.microsoft.com/office/drawing/2016/ink" xmlns:am3d="http://schemas.microsoft.com/office/drawing/2017/model3d" xmlns:o="urn:schemas-microsoft-com:office:office" xmlns:r="http://schemas.openxmlformats.org/officeDocument/2006/relationships" xmlns:m="http://schemas.openxmlformats.org/officeDocument/2006/math" xmlns:v="urn:schemas-microsoft-com:vml" xmlns:wp14="http://schemas.microsoft.com/office/word/2010/wordprocessingDrawing" xmlns:wp="http://schemas.openxmlformats.org/drawingml/2006/wordprocessingDrawing" xmlns:w10="urn:schemas-microsoft-com:office:word" xmlns:w="http://schemas.openxmlformats.org/wordprocessingml/2006/main" xmlns:w14="http://schemas.microsoft.com/office/word/2010/wordml" xmlns:w15="http://schemas.microsoft.com/office/word/2012/wordml" xmlns:w16cex="http://schemas.microsoft.com/office/word/2018/wordml/cex" xmlns:w16cid="http://schemas.microsoft.com/office/word/2016/wordml/cid" xmlns:w16="http://schemas.microsoft.com/office/word/2018/wordml" xmlns:w16sdtdh="http://schemas.microsoft.com/office/word/2020/wordml/sdtdatahash" xmlns:w16se="http://schemas.microsoft.com/office/word/2015/wordml/symex" xmlns:wpg="http://schemas.microsoft.com/office/word/2010/wordprocessingGroup" xmlns:wpi="http://schemas.microsoft.com/office/word/2010/wordprocessingInk" xmlns:wne="http://schemas.microsoft.com/office/word/2006/wordml" xmlns:wps="http://schemas.microsoft.com/office/word/2010/wordprocessingShape" mc:Ignorable="w14 w15 w16se w16cid w16 w16cex w16sdtdh wp14">
   <w:abstractNum w:abstractNumId="0" w15:restartNumberingAfterBreak="0">
     <w:nsid w:val="01751374"/>
     <w:multiLevelType w:val="hybridMultilevel"/>
@@ -3062,7 +3105,7 @@
 </file>
 
 <file path=word/styles.xml><?xml version="1.0" encoding="utf-8"?>
-<w:styles xmlns:mc="http://schemas.openxmlformats.org/markup-compatibility/2006" xmlns:r="http://schemas.openxmlformats.org/officeDocument/2006/relationships" xmlns:w="http://schemas.openxmlformats.org/wordprocessingml/2006/main" xmlns:w14="http://schemas.microsoft.com/office/word/2010/wordml" xmlns:w15="http://schemas.microsoft.com/office/word/2012/wordml" xmlns:w16cex="http://schemas.microsoft.com/office/word/2018/wordml/cex" xmlns:w16cid="http://schemas.microsoft.com/office/word/2016/wordml/cid" xmlns:w16="http://schemas.microsoft.com/office/word/2018/wordml" xmlns:w16se="http://schemas.microsoft.com/office/word/2015/wordml/symex" mc:Ignorable="w14 w15 w16se w16cid w16 w16cex">
+<w:styles xmlns:mc="http://schemas.openxmlformats.org/markup-compatibility/2006" xmlns:r="http://schemas.openxmlformats.org/officeDocument/2006/relationships" xmlns:w="http://schemas.openxmlformats.org/wordprocessingml/2006/main" xmlns:w14="http://schemas.microsoft.com/office/word/2010/wordml" xmlns:w15="http://schemas.microsoft.com/office/word/2012/wordml" xmlns:w16cex="http://schemas.microsoft.com/office/word/2018/wordml/cex" xmlns:w16cid="http://schemas.microsoft.com/office/word/2016/wordml/cid" xmlns:w16="http://schemas.microsoft.com/office/word/2018/wordml" xmlns:w16sdtdh="http://schemas.microsoft.com/office/word/2020/wordml/sdtdatahash" xmlns:w16se="http://schemas.microsoft.com/office/word/2015/wordml/symex" mc:Ignorable="w14 w15 w16se w16cid w16 w16cex w16sdtdh">
   <w:docDefaults>
     <w:rPrDefault>
       <w:rPr>

</xml_diff>